<commit_message>
added missing derived use cases
</commit_message>
<xml_diff>
--- a/doc/Project Specification and Design - Final Draft.docx
+++ b/doc/Project Specification and Design - Final Draft.docx
@@ -375,15 +375,7 @@
           <w:sz w:val="26"/>
           <w:szCs w:val="26"/>
         </w:rPr>
-        <w:t>Domain Modelin</w:t>
-      </w:r>
-      <w:r>
-        <w:rPr>
-          <w:rFonts w:ascii="Times New Roman" w:hAnsi="Times New Roman" w:cs="Times New Roman"/>
-          <w:sz w:val="26"/>
-          <w:szCs w:val="26"/>
-        </w:rPr>
-        <w:t>g</w:t>
+        <w:t>Domain Modeling</w:t>
       </w:r>
       <w:r>
         <w:rPr>
@@ -560,7 +552,7 @@
           <w:sz w:val="26"/>
           <w:szCs w:val="26"/>
         </w:rPr>
-        <w:t>page 10</w:t>
+        <w:t>page 11</w:t>
       </w:r>
     </w:p>
     <w:p>
@@ -9510,34 +9502,617 @@
     </w:p>
     <w:p>
       <w:pPr>
+        <w:rPr>
+          <w:rFonts w:ascii="Times New Roman" w:hAnsi="Times New Roman" w:cs="Times New Roman"/>
+          <w:b/>
+          <w:sz w:val="24"/>
+          <w:szCs w:val="24"/>
+        </w:rPr>
+      </w:pPr>
+      <w:r>
+        <w:rPr>
+          <w:rFonts w:ascii="Times New Roman" w:hAnsi="Times New Roman" w:cs="Times New Roman"/>
+          <w:b/>
+          <w:sz w:val="24"/>
+          <w:szCs w:val="24"/>
+        </w:rPr>
+        <w:t>Derived use</w:t>
+      </w:r>
+      <w:r>
+        <w:rPr>
+          <w:rFonts w:ascii="Times New Roman" w:hAnsi="Times New Roman" w:cs="Times New Roman"/>
+          <w:b/>
+          <w:sz w:val="24"/>
+          <w:szCs w:val="24"/>
+        </w:rPr>
+        <w:t xml:space="preserve"> cases</w:t>
+      </w:r>
+    </w:p>
+    <w:p>
+      <w:pPr>
+        <w:pStyle w:val="ListParagraph"/>
+        <w:rPr>
+          <w:rFonts w:ascii="Times New Roman" w:hAnsi="Times New Roman" w:cs="Times New Roman"/>
+          <w:b/>
+          <w:sz w:val="24"/>
+          <w:szCs w:val="24"/>
+        </w:rPr>
+      </w:pPr>
+      <w:r>
+        <w:rPr>
+          <w:rFonts w:ascii="Times New Roman" w:hAnsi="Times New Roman" w:cs="Times New Roman"/>
+          <w:b/>
+          <w:sz w:val="24"/>
+          <w:szCs w:val="24"/>
+        </w:rPr>
+        <w:t xml:space="preserve">UC01. </w:t>
+      </w:r>
+      <w:r>
+        <w:rPr>
+          <w:rFonts w:ascii="Times New Roman" w:hAnsi="Times New Roman" w:cs="Times New Roman"/>
+          <w:sz w:val="24"/>
+          <w:szCs w:val="24"/>
+        </w:rPr>
+        <w:t>Set the base rate (Actor: Management, System: HMS)</w:t>
+      </w:r>
+    </w:p>
+    <w:p>
+      <w:pPr>
+        <w:pStyle w:val="ListParagraph"/>
+        <w:rPr>
+          <w:rFonts w:ascii="Times New Roman" w:hAnsi="Times New Roman" w:cs="Times New Roman"/>
+          <w:b/>
+          <w:sz w:val="24"/>
+          <w:szCs w:val="24"/>
+        </w:rPr>
+      </w:pPr>
+      <w:r>
+        <w:rPr>
+          <w:rFonts w:ascii="Times New Roman" w:hAnsi="Times New Roman" w:cs="Times New Roman"/>
+          <w:b/>
+          <w:sz w:val="24"/>
+          <w:szCs w:val="24"/>
+        </w:rPr>
+        <w:t>UC02.</w:t>
+      </w:r>
+      <w:r>
+        <w:rPr>
+          <w:rFonts w:ascii="Times New Roman" w:hAnsi="Times New Roman" w:cs="Times New Roman"/>
+          <w:sz w:val="24"/>
+          <w:szCs w:val="24"/>
+        </w:rPr>
+        <w:t xml:space="preserve"> Make prepaid reservation (Actor: Staff, System: HMS)</w:t>
+      </w:r>
+    </w:p>
+    <w:p>
+      <w:pPr>
+        <w:pStyle w:val="ListParagraph"/>
+        <w:rPr>
+          <w:rFonts w:ascii="Times New Roman" w:hAnsi="Times New Roman" w:cs="Times New Roman"/>
+          <w:b/>
+          <w:sz w:val="24"/>
+          <w:szCs w:val="24"/>
+        </w:rPr>
+      </w:pPr>
+      <w:r>
+        <w:rPr>
+          <w:rFonts w:ascii="Times New Roman" w:hAnsi="Times New Roman" w:cs="Times New Roman"/>
+          <w:b/>
+          <w:sz w:val="24"/>
+          <w:szCs w:val="24"/>
+        </w:rPr>
+        <w:t xml:space="preserve">UC03. </w:t>
+      </w:r>
+      <w:r>
+        <w:rPr>
+          <w:rFonts w:ascii="Times New Roman" w:hAnsi="Times New Roman" w:cs="Times New Roman"/>
+          <w:sz w:val="24"/>
+          <w:szCs w:val="24"/>
+        </w:rPr>
+        <w:t>Make 60-days in advance reservation (Actor: Staff, System: HMS)</w:t>
+      </w:r>
+    </w:p>
+    <w:p>
+      <w:pPr>
+        <w:pStyle w:val="ListParagraph"/>
+        <w:rPr>
+          <w:rFonts w:ascii="Times New Roman" w:hAnsi="Times New Roman" w:cs="Times New Roman"/>
+          <w:b/>
+          <w:sz w:val="24"/>
+          <w:szCs w:val="24"/>
+        </w:rPr>
+      </w:pPr>
+      <w:r>
+        <w:rPr>
+          <w:rFonts w:ascii="Times New Roman" w:hAnsi="Times New Roman" w:cs="Times New Roman"/>
+          <w:b/>
+          <w:sz w:val="24"/>
+          <w:szCs w:val="24"/>
+        </w:rPr>
+        <w:t xml:space="preserve">UC04. </w:t>
+      </w:r>
+      <w:r>
+        <w:rPr>
+          <w:rFonts w:ascii="Times New Roman" w:hAnsi="Times New Roman" w:cs="Times New Roman"/>
+          <w:sz w:val="24"/>
+          <w:szCs w:val="24"/>
+        </w:rPr>
+        <w:t>Make conventional reservations (Actor: Staff, System: HMS)</w:t>
+      </w:r>
+    </w:p>
+    <w:p>
+      <w:pPr>
+        <w:pStyle w:val="ListParagraph"/>
+        <w:rPr>
+          <w:rFonts w:ascii="Times New Roman" w:hAnsi="Times New Roman" w:cs="Times New Roman"/>
+          <w:b/>
+          <w:sz w:val="24"/>
+          <w:szCs w:val="24"/>
+        </w:rPr>
+      </w:pPr>
+      <w:r>
+        <w:rPr>
+          <w:rFonts w:ascii="Times New Roman" w:hAnsi="Times New Roman" w:cs="Times New Roman"/>
+          <w:b/>
+          <w:sz w:val="24"/>
+          <w:szCs w:val="24"/>
+        </w:rPr>
+        <w:t xml:space="preserve">UC05. </w:t>
+      </w:r>
+      <w:r>
+        <w:rPr>
+          <w:rFonts w:ascii="Times New Roman" w:hAnsi="Times New Roman" w:cs="Times New Roman"/>
+          <w:sz w:val="24"/>
+          <w:szCs w:val="24"/>
+        </w:rPr>
+        <w:t>Make incentive reservations (Actor: Staff, System: HMS)</w:t>
+      </w:r>
+    </w:p>
+    <w:p>
+      <w:pPr>
+        <w:pStyle w:val="ListParagraph"/>
+        <w:rPr>
+          <w:rFonts w:ascii="Times New Roman" w:hAnsi="Times New Roman" w:cs="Times New Roman"/>
+          <w:sz w:val="24"/>
+          <w:szCs w:val="24"/>
+        </w:rPr>
+      </w:pPr>
+      <w:r>
+        <w:rPr>
+          <w:rFonts w:ascii="Times New Roman" w:hAnsi="Times New Roman" w:cs="Times New Roman"/>
+          <w:b/>
+          <w:sz w:val="24"/>
+          <w:szCs w:val="24"/>
+        </w:rPr>
+        <w:t xml:space="preserve">UC06. </w:t>
+      </w:r>
+      <w:r>
+        <w:rPr>
+          <w:rFonts w:ascii="Times New Roman" w:hAnsi="Times New Roman" w:cs="Times New Roman"/>
+          <w:sz w:val="24"/>
+          <w:szCs w:val="24"/>
+        </w:rPr>
+        <w:t>Cancel reservation (Actor: Staff, System: HMS)</w:t>
+      </w:r>
+    </w:p>
+    <w:p>
+      <w:pPr>
+        <w:pStyle w:val="ListParagraph"/>
+        <w:rPr>
+          <w:rFonts w:ascii="Times New Roman" w:hAnsi="Times New Roman" w:cs="Times New Roman"/>
+          <w:sz w:val="24"/>
+          <w:szCs w:val="24"/>
+        </w:rPr>
+      </w:pPr>
+      <w:r>
+        <w:rPr>
+          <w:rFonts w:ascii="Times New Roman" w:hAnsi="Times New Roman" w:cs="Times New Roman"/>
+          <w:b/>
+          <w:sz w:val="24"/>
+          <w:szCs w:val="24"/>
+        </w:rPr>
+        <w:t>UC07.</w:t>
+      </w:r>
+      <w:r>
+        <w:rPr>
+          <w:rFonts w:ascii="Times New Roman" w:hAnsi="Times New Roman" w:cs="Times New Roman"/>
+          <w:sz w:val="24"/>
+          <w:szCs w:val="24"/>
+        </w:rPr>
+        <w:t xml:space="preserve"> Change reservation (Actor: Staff, System: HMS)</w:t>
+      </w:r>
+    </w:p>
+    <w:p>
+      <w:pPr>
+        <w:pStyle w:val="ListParagraph"/>
+        <w:rPr>
+          <w:rFonts w:ascii="Times New Roman" w:hAnsi="Times New Roman" w:cs="Times New Roman"/>
+          <w:sz w:val="24"/>
+          <w:szCs w:val="24"/>
+        </w:rPr>
+      </w:pPr>
+      <w:r>
+        <w:rPr>
+          <w:rFonts w:ascii="Times New Roman" w:hAnsi="Times New Roman" w:cs="Times New Roman"/>
+          <w:b/>
+          <w:sz w:val="24"/>
+          <w:szCs w:val="24"/>
+        </w:rPr>
+        <w:t>UC08.</w:t>
+      </w:r>
+      <w:r>
+        <w:rPr>
+          <w:rFonts w:ascii="Times New Roman" w:hAnsi="Times New Roman" w:cs="Times New Roman"/>
+          <w:sz w:val="24"/>
+          <w:szCs w:val="24"/>
+        </w:rPr>
+        <w:t xml:space="preserve"> Check in (Actor: Staff, System: HMS)</w:t>
+      </w:r>
+    </w:p>
+    <w:p>
+      <w:pPr>
+        <w:pStyle w:val="ListParagraph"/>
+        <w:rPr>
+          <w:rFonts w:ascii="Times New Roman" w:hAnsi="Times New Roman" w:cs="Times New Roman"/>
+          <w:sz w:val="24"/>
+          <w:szCs w:val="24"/>
+        </w:rPr>
+      </w:pPr>
+      <w:r>
+        <w:rPr>
+          <w:rFonts w:ascii="Times New Roman" w:hAnsi="Times New Roman" w:cs="Times New Roman"/>
+          <w:b/>
+          <w:sz w:val="24"/>
+          <w:szCs w:val="24"/>
+        </w:rPr>
+        <w:t>UC09.</w:t>
+      </w:r>
+      <w:r>
+        <w:rPr>
+          <w:rFonts w:ascii="Times New Roman" w:hAnsi="Times New Roman" w:cs="Times New Roman"/>
+          <w:sz w:val="24"/>
+          <w:szCs w:val="24"/>
+        </w:rPr>
+        <w:t xml:space="preserve"> Check out (Actor: Staff, System: HMS)</w:t>
+      </w:r>
+    </w:p>
+    <w:p>
+      <w:pPr>
+        <w:pStyle w:val="ListParagraph"/>
+        <w:rPr>
+          <w:rFonts w:ascii="Times New Roman" w:hAnsi="Times New Roman" w:cs="Times New Roman"/>
+          <w:sz w:val="24"/>
+          <w:szCs w:val="24"/>
+        </w:rPr>
+      </w:pPr>
+      <w:r>
+        <w:rPr>
+          <w:rFonts w:ascii="Times New Roman" w:hAnsi="Times New Roman" w:cs="Times New Roman"/>
+          <w:b/>
+          <w:sz w:val="24"/>
+          <w:szCs w:val="24"/>
+        </w:rPr>
+        <w:t>UC10.</w:t>
+      </w:r>
+      <w:r>
+        <w:rPr>
+          <w:rFonts w:ascii="Times New Roman" w:hAnsi="Times New Roman" w:cs="Times New Roman"/>
+          <w:sz w:val="24"/>
+          <w:szCs w:val="24"/>
+        </w:rPr>
+        <w:t xml:space="preserve"> Print accommodation bill (Actor: Staff, System: HMS)</w:t>
+      </w:r>
+    </w:p>
+    <w:p>
+      <w:pPr>
+        <w:pStyle w:val="ListParagraph"/>
+        <w:rPr>
+          <w:rFonts w:ascii="Times New Roman" w:hAnsi="Times New Roman" w:cs="Times New Roman"/>
+          <w:sz w:val="24"/>
+          <w:szCs w:val="24"/>
+        </w:rPr>
+      </w:pPr>
+      <w:r>
+        <w:rPr>
+          <w:rFonts w:ascii="Times New Roman" w:hAnsi="Times New Roman" w:cs="Times New Roman"/>
+          <w:b/>
+          <w:sz w:val="24"/>
+          <w:szCs w:val="24"/>
+        </w:rPr>
+        <w:t>UC11.</w:t>
+      </w:r>
+      <w:r>
+        <w:rPr>
+          <w:rFonts w:ascii="Times New Roman" w:hAnsi="Times New Roman" w:cs="Times New Roman"/>
+          <w:sz w:val="24"/>
+          <w:szCs w:val="24"/>
+        </w:rPr>
+        <w:t xml:space="preserve"> Accept payment (Actor: Staff, System: HMS)</w:t>
+      </w:r>
+    </w:p>
+    <w:p>
+      <w:pPr>
+        <w:pStyle w:val="ListParagraph"/>
+        <w:rPr>
+          <w:rFonts w:ascii="Times New Roman" w:hAnsi="Times New Roman" w:cs="Times New Roman"/>
+          <w:sz w:val="24"/>
+          <w:szCs w:val="24"/>
+        </w:rPr>
+      </w:pPr>
+      <w:r>
+        <w:rPr>
+          <w:rFonts w:ascii="Times New Roman" w:hAnsi="Times New Roman" w:cs="Times New Roman"/>
+          <w:b/>
+          <w:sz w:val="24"/>
+          <w:szCs w:val="24"/>
+        </w:rPr>
+        <w:t>UC12.</w:t>
+      </w:r>
+      <w:r>
+        <w:rPr>
+          <w:rFonts w:ascii="Times New Roman" w:hAnsi="Times New Roman" w:cs="Times New Roman"/>
+          <w:sz w:val="24"/>
+          <w:szCs w:val="24"/>
+        </w:rPr>
+        <w:t xml:space="preserve"> Classify as no show (Actor: Staff, System: HMS)</w:t>
+      </w:r>
+    </w:p>
+    <w:p>
+      <w:pPr>
+        <w:pStyle w:val="ListParagraph"/>
+        <w:rPr>
+          <w:rFonts w:ascii="Times New Roman" w:hAnsi="Times New Roman" w:cs="Times New Roman"/>
+          <w:b/>
+          <w:sz w:val="24"/>
+          <w:szCs w:val="24"/>
+        </w:rPr>
+      </w:pPr>
+      <w:r>
+        <w:rPr>
+          <w:rFonts w:ascii="Times New Roman" w:hAnsi="Times New Roman" w:cs="Times New Roman"/>
+          <w:b/>
+          <w:sz w:val="24"/>
+          <w:szCs w:val="24"/>
+        </w:rPr>
+        <w:t>UC13.</w:t>
+      </w:r>
+      <w:r>
+        <w:rPr>
+          <w:rFonts w:ascii="Times New Roman" w:hAnsi="Times New Roman" w:cs="Times New Roman"/>
+          <w:sz w:val="24"/>
+          <w:szCs w:val="24"/>
+        </w:rPr>
+        <w:t xml:space="preserve"> </w:t>
+      </w:r>
+      <w:r>
+        <w:rPr>
+          <w:rFonts w:ascii="Times New Roman" w:hAnsi="Times New Roman" w:cs="Times New Roman"/>
+          <w:sz w:val="24"/>
+          <w:szCs w:val="24"/>
+        </w:rPr>
+        <w:t>Backup copy of all files</w:t>
+      </w:r>
+      <w:r>
+        <w:rPr>
+          <w:rFonts w:ascii="Times New Roman" w:hAnsi="Times New Roman" w:cs="Times New Roman"/>
+          <w:b/>
+          <w:sz w:val="24"/>
+          <w:szCs w:val="24"/>
+        </w:rPr>
+        <w:t xml:space="preserve"> </w:t>
+      </w:r>
+      <w:r>
+        <w:rPr>
+          <w:rFonts w:ascii="Times New Roman" w:hAnsi="Times New Roman" w:cs="Times New Roman"/>
+          <w:sz w:val="24"/>
+          <w:szCs w:val="24"/>
+        </w:rPr>
+        <w:t>(Actor: Staff, System: HMS)</w:t>
+      </w:r>
+    </w:p>
+    <w:p>
+      <w:pPr>
+        <w:pStyle w:val="ListParagraph"/>
+        <w:rPr>
+          <w:rFonts w:ascii="Times New Roman" w:hAnsi="Times New Roman" w:cs="Times New Roman"/>
+          <w:sz w:val="24"/>
+          <w:szCs w:val="24"/>
+        </w:rPr>
+      </w:pPr>
+      <w:r>
+        <w:rPr>
+          <w:rFonts w:ascii="Times New Roman" w:hAnsi="Times New Roman" w:cs="Times New Roman"/>
+          <w:b/>
+          <w:sz w:val="24"/>
+          <w:szCs w:val="24"/>
+        </w:rPr>
+        <w:t xml:space="preserve">UC14. </w:t>
+      </w:r>
+      <w:r>
+        <w:rPr>
+          <w:rFonts w:ascii="Times New Roman" w:hAnsi="Times New Roman" w:cs="Times New Roman"/>
+          <w:sz w:val="24"/>
+          <w:szCs w:val="24"/>
+        </w:rPr>
+        <w:t>Print reports (Actor: Staff, System: HMS)</w:t>
+      </w:r>
+    </w:p>
+    <w:p>
+      <w:pPr>
+        <w:pStyle w:val="ListParagraph"/>
+        <w:rPr>
+          <w:rFonts w:ascii="Times New Roman" w:hAnsi="Times New Roman" w:cs="Times New Roman"/>
+          <w:sz w:val="24"/>
+          <w:szCs w:val="24"/>
+        </w:rPr>
+      </w:pPr>
+      <w:r>
+        <w:rPr>
+          <w:rFonts w:ascii="Times New Roman" w:hAnsi="Times New Roman" w:cs="Times New Roman"/>
+          <w:b/>
+          <w:sz w:val="24"/>
+          <w:szCs w:val="24"/>
+        </w:rPr>
+        <w:t>UC15.</w:t>
+      </w:r>
+      <w:r>
+        <w:rPr>
+          <w:rFonts w:ascii="Times New Roman" w:hAnsi="Times New Roman" w:cs="Times New Roman"/>
+          <w:sz w:val="24"/>
+          <w:szCs w:val="24"/>
+        </w:rPr>
+        <w:t xml:space="preserve"> Print expected occupancy reports (Actor: Management, System: HMS)</w:t>
+      </w:r>
+    </w:p>
+    <w:p>
+      <w:pPr>
+        <w:pStyle w:val="ListParagraph"/>
+        <w:rPr>
+          <w:rFonts w:ascii="Times New Roman" w:hAnsi="Times New Roman" w:cs="Times New Roman"/>
+          <w:sz w:val="24"/>
+          <w:szCs w:val="24"/>
+        </w:rPr>
+      </w:pPr>
+      <w:r>
+        <w:rPr>
+          <w:rFonts w:ascii="Times New Roman" w:hAnsi="Times New Roman" w:cs="Times New Roman"/>
+          <w:b/>
+          <w:sz w:val="24"/>
+          <w:szCs w:val="24"/>
+        </w:rPr>
+        <w:t>UC16.</w:t>
+      </w:r>
+      <w:r>
+        <w:rPr>
+          <w:rFonts w:ascii="Times New Roman" w:hAnsi="Times New Roman" w:cs="Times New Roman"/>
+          <w:sz w:val="24"/>
+          <w:szCs w:val="24"/>
+        </w:rPr>
+        <w:t xml:space="preserve"> Print expected room income reports (Actor: Management, System: HMS)</w:t>
+      </w:r>
+    </w:p>
+    <w:p>
+      <w:pPr>
+        <w:pStyle w:val="ListParagraph"/>
+        <w:rPr>
+          <w:rFonts w:ascii="Times New Roman" w:hAnsi="Times New Roman" w:cs="Times New Roman"/>
+          <w:sz w:val="24"/>
+          <w:szCs w:val="24"/>
+        </w:rPr>
+      </w:pPr>
+      <w:r>
+        <w:rPr>
+          <w:rFonts w:ascii="Times New Roman" w:hAnsi="Times New Roman" w:cs="Times New Roman"/>
+          <w:b/>
+          <w:sz w:val="24"/>
+          <w:szCs w:val="24"/>
+        </w:rPr>
+        <w:t xml:space="preserve">UC17. </w:t>
+      </w:r>
+      <w:r>
+        <w:rPr>
+          <w:rFonts w:ascii="Times New Roman" w:hAnsi="Times New Roman" w:cs="Times New Roman"/>
+          <w:sz w:val="24"/>
+          <w:szCs w:val="24"/>
+        </w:rPr>
+        <w:t>Print incentive reports (Actor: Management, System: HMS)</w:t>
+      </w:r>
+    </w:p>
+    <w:p>
+      <w:pPr>
+        <w:pStyle w:val="ListParagraph"/>
+        <w:rPr>
+          <w:rFonts w:ascii="Times New Roman" w:hAnsi="Times New Roman" w:cs="Times New Roman"/>
+          <w:sz w:val="24"/>
+          <w:szCs w:val="24"/>
+        </w:rPr>
+      </w:pPr>
+      <w:r>
+        <w:rPr>
+          <w:rFonts w:ascii="Times New Roman" w:hAnsi="Times New Roman" w:cs="Times New Roman"/>
+          <w:b/>
+          <w:sz w:val="24"/>
+          <w:szCs w:val="24"/>
+        </w:rPr>
+        <w:t xml:space="preserve">UC18. </w:t>
+      </w:r>
+      <w:r>
+        <w:rPr>
+          <w:rFonts w:ascii="Times New Roman" w:hAnsi="Times New Roman" w:cs="Times New Roman"/>
+          <w:sz w:val="24"/>
+          <w:szCs w:val="24"/>
+        </w:rPr>
+        <w:t>Print daily arrivals reports (Actor: Management, System: HMS)</w:t>
+      </w:r>
+    </w:p>
+    <w:p>
+      <w:pPr>
+        <w:pStyle w:val="ListParagraph"/>
+        <w:rPr>
+          <w:rFonts w:ascii="Times New Roman" w:hAnsi="Times New Roman" w:cs="Times New Roman"/>
+          <w:sz w:val="24"/>
+          <w:szCs w:val="24"/>
+        </w:rPr>
+      </w:pPr>
+      <w:r>
+        <w:rPr>
+          <w:rFonts w:ascii="Times New Roman" w:hAnsi="Times New Roman" w:cs="Times New Roman"/>
+          <w:b/>
+          <w:sz w:val="24"/>
+          <w:szCs w:val="24"/>
+        </w:rPr>
+        <w:t xml:space="preserve">UC19. </w:t>
+      </w:r>
+      <w:r>
+        <w:rPr>
+          <w:rFonts w:ascii="Times New Roman" w:hAnsi="Times New Roman" w:cs="Times New Roman"/>
+          <w:sz w:val="24"/>
+          <w:szCs w:val="24"/>
+        </w:rPr>
+        <w:t>Print daily occupancy reports (Actor: Management, System: HMS)</w:t>
+      </w:r>
+    </w:p>
+    <w:p>
+      <w:pPr>
+        <w:pStyle w:val="ListParagraph"/>
+        <w:rPr>
+          <w:rFonts w:ascii="Times New Roman" w:hAnsi="Times New Roman" w:cs="Times New Roman"/>
+          <w:sz w:val="24"/>
+          <w:szCs w:val="24"/>
+        </w:rPr>
+      </w:pPr>
+    </w:p>
+    <w:p>
+      <w:pPr>
+        <w:pStyle w:val="ListParagraph"/>
+        <w:rPr>
+          <w:rFonts w:ascii="Times New Roman" w:hAnsi="Times New Roman" w:cs="Times New Roman"/>
+          <w:sz w:val="24"/>
+          <w:szCs w:val="24"/>
+        </w:rPr>
+      </w:pPr>
+    </w:p>
+    <w:p>
+      <w:pPr>
         <w:pStyle w:val="ListParagraph"/>
         <w:ind w:left="0"/>
         <w:rPr>
-          <w:rFonts w:ascii="Times New Roman" w:hAnsi="Times New Roman" w:cs="Times New Roman"/>
-          <w:b/>
-          <w:sz w:val="26"/>
-          <w:szCs w:val="26"/>
-        </w:rPr>
-      </w:pPr>
-      <w:r>
-        <w:rPr>
-          <w:rFonts w:ascii="Times New Roman" w:hAnsi="Times New Roman" w:cs="Times New Roman"/>
-          <w:b/>
-          <w:sz w:val="26"/>
-          <w:szCs w:val="26"/>
-        </w:rPr>
-        <w:t>Use Case Diagram</w:t>
-      </w:r>
+          <w:rFonts w:ascii="Segoe UI" w:hAnsi="Segoe UI" w:cs="Segoe UI"/>
+          <w:b/>
+          <w:color w:val="333333"/>
+          <w:shd w:val="clear" w:color="auto" w:fill="FFFFFF"/>
+        </w:rPr>
+      </w:pPr>
     </w:p>
     <w:p>
       <w:pPr>
         <w:pStyle w:val="ListParagraph"/>
         <w:ind w:left="0"/>
         <w:rPr>
-          <w:rFonts w:ascii="Times New Roman" w:hAnsi="Times New Roman" w:cs="Times New Roman"/>
-          <w:b/>
-          <w:sz w:val="24"/>
-          <w:szCs w:val="24"/>
+          <w:rFonts w:ascii="Segoe UI" w:hAnsi="Segoe UI" w:cs="Segoe UI"/>
+          <w:b/>
+          <w:color w:val="333333"/>
+          <w:shd w:val="clear" w:color="auto" w:fill="FFFFFF"/>
         </w:rPr>
       </w:pPr>
     </w:p>
@@ -9546,10 +10121,10 @@
         <w:pStyle w:val="ListParagraph"/>
         <w:ind w:left="0"/>
         <w:rPr>
-          <w:rFonts w:ascii="Times New Roman" w:hAnsi="Times New Roman" w:cs="Times New Roman"/>
-          <w:b/>
-          <w:sz w:val="24"/>
-          <w:szCs w:val="24"/>
+          <w:rFonts w:ascii="Segoe UI" w:hAnsi="Segoe UI" w:cs="Segoe UI"/>
+          <w:b/>
+          <w:color w:val="333333"/>
+          <w:shd w:val="clear" w:color="auto" w:fill="FFFFFF"/>
         </w:rPr>
       </w:pPr>
     </w:p>
@@ -9558,6 +10133,88 @@
         <w:pStyle w:val="ListParagraph"/>
         <w:ind w:left="0"/>
         <w:rPr>
+          <w:rFonts w:ascii="Segoe UI" w:hAnsi="Segoe UI" w:cs="Segoe UI"/>
+          <w:b/>
+          <w:color w:val="333333"/>
+          <w:shd w:val="clear" w:color="auto" w:fill="FFFFFF"/>
+        </w:rPr>
+      </w:pPr>
+    </w:p>
+    <w:p>
+      <w:pPr>
+        <w:pStyle w:val="ListParagraph"/>
+        <w:ind w:left="0"/>
+        <w:rPr>
+          <w:rFonts w:ascii="Segoe UI" w:hAnsi="Segoe UI" w:cs="Segoe UI"/>
+          <w:b/>
+          <w:color w:val="333333"/>
+          <w:shd w:val="clear" w:color="auto" w:fill="FFFFFF"/>
+        </w:rPr>
+      </w:pPr>
+    </w:p>
+    <w:p>
+      <w:pPr>
+        <w:pStyle w:val="ListParagraph"/>
+        <w:ind w:left="0"/>
+        <w:rPr>
+          <w:rFonts w:ascii="Segoe UI" w:hAnsi="Segoe UI" w:cs="Segoe UI"/>
+          <w:b/>
+          <w:color w:val="333333"/>
+          <w:shd w:val="clear" w:color="auto" w:fill="FFFFFF"/>
+        </w:rPr>
+      </w:pPr>
+    </w:p>
+    <w:p>
+      <w:pPr>
+        <w:pStyle w:val="ListParagraph"/>
+        <w:ind w:left="0"/>
+        <w:rPr>
+          <w:rFonts w:ascii="Times New Roman" w:hAnsi="Times New Roman" w:cs="Times New Roman"/>
+          <w:b/>
+          <w:sz w:val="24"/>
+          <w:szCs w:val="24"/>
+        </w:rPr>
+      </w:pPr>
+      <w:r>
+        <w:rPr>
+          <w:rFonts w:ascii="Times New Roman" w:hAnsi="Times New Roman" w:cs="Times New Roman"/>
+          <w:b/>
+          <w:sz w:val="24"/>
+          <w:szCs w:val="24"/>
+        </w:rPr>
+        <w:lastRenderedPageBreak/>
+        <w:t>Use Case Diagram</w:t>
+      </w:r>
+    </w:p>
+    <w:p>
+      <w:pPr>
+        <w:pStyle w:val="ListParagraph"/>
+        <w:ind w:left="0"/>
+        <w:rPr>
+          <w:rFonts w:ascii="Times New Roman" w:hAnsi="Times New Roman" w:cs="Times New Roman"/>
+          <w:b/>
+          <w:sz w:val="24"/>
+          <w:szCs w:val="24"/>
+        </w:rPr>
+      </w:pPr>
+    </w:p>
+    <w:p>
+      <w:pPr>
+        <w:pStyle w:val="ListParagraph"/>
+        <w:ind w:left="0"/>
+        <w:rPr>
+          <w:rFonts w:ascii="Times New Roman" w:hAnsi="Times New Roman" w:cs="Times New Roman"/>
+          <w:b/>
+          <w:sz w:val="24"/>
+          <w:szCs w:val="24"/>
+        </w:rPr>
+      </w:pPr>
+    </w:p>
+    <w:p>
+      <w:pPr>
+        <w:pStyle w:val="ListParagraph"/>
+        <w:ind w:left="0"/>
+        <w:rPr>
           <w:rFonts w:ascii="Times New Roman" w:hAnsi="Times New Roman" w:cs="Times New Roman"/>
           <w:b/>
           <w:sz w:val="24"/>
@@ -9569,10 +10226,10 @@
           <w:noProof/>
         </w:rPr>
         <w:drawing>
-          <wp:inline distT="0" distB="0" distL="0" distR="0" wp14:anchorId="08B60799" wp14:editId="4A4E223E">
+          <wp:inline distT="0" distB="0" distL="0" distR="0" wp14:anchorId="1E9765EA" wp14:editId="312D7689">
             <wp:extent cx="5010150" cy="2657475"/>
             <wp:effectExtent l="0" t="0" r="0" b="9525"/>
-            <wp:docPr id="8" name="Picture 8"/>
+            <wp:docPr id="10" name="Picture 10"/>
             <wp:cNvGraphicFramePr>
               <a:graphicFrameLocks xmlns:a="http://schemas.openxmlformats.org/drawingml/2006/main" noChangeAspect="1"/>
             </wp:cNvGraphicFramePr>
@@ -9622,10 +10279,10 @@
         </w:rPr>
         <w:lastRenderedPageBreak/>
         <w:drawing>
-          <wp:inline distT="0" distB="0" distL="0" distR="0" wp14:anchorId="32847E10" wp14:editId="1FE507FA">
+          <wp:inline distT="0" distB="0" distL="0" distR="0" wp14:anchorId="382925E9" wp14:editId="1DA021B4">
             <wp:extent cx="4600575" cy="5572125"/>
             <wp:effectExtent l="0" t="0" r="9525" b="9525"/>
-            <wp:docPr id="9" name="Picture 9"/>
+            <wp:docPr id="11" name="Picture 11"/>
             <wp:cNvGraphicFramePr>
               <a:graphicFrameLocks xmlns:a="http://schemas.openxmlformats.org/drawingml/2006/main" noChangeAspect="1"/>
             </wp:cNvGraphicFramePr>
@@ -10115,126 +10772,140 @@
         </w:rPr>
         <w:br/>
       </w:r>
-      <w:r>
-        <w:rPr>
-          <w:rFonts w:ascii="Times New Roman" w:hAnsi="Times New Roman" w:cs="Times New Roman"/>
-          <w:sz w:val="24"/>
-          <w:szCs w:val="24"/>
-        </w:rPr>
-        <w:t>g</w:t>
-      </w:r>
+    </w:p>
+    <w:p>
+      <w:pPr>
+        <w:rPr>
+          <w:rFonts w:ascii="Times New Roman" w:hAnsi="Times New Roman" w:cs="Times New Roman"/>
+          <w:b/>
+          <w:i/>
+          <w:sz w:val="24"/>
+          <w:szCs w:val="24"/>
+        </w:rPr>
+      </w:pPr>
+    </w:p>
+    <w:p>
+      <w:pPr>
+        <w:rPr>
+          <w:rFonts w:ascii="Times New Roman" w:hAnsi="Times New Roman" w:cs="Times New Roman"/>
+          <w:b/>
+          <w:i/>
+          <w:sz w:val="24"/>
+          <w:szCs w:val="24"/>
+        </w:rPr>
+      </w:pPr>
+      <w:r>
+        <w:rPr>
+          <w:rFonts w:ascii="Times New Roman" w:hAnsi="Times New Roman" w:cs="Times New Roman"/>
+          <w:b/>
+          <w:i/>
+          <w:sz w:val="24"/>
+          <w:szCs w:val="24"/>
+        </w:rPr>
+        <w:t>Team Meeting Log</w:t>
+      </w:r>
+    </w:p>
+    <w:p>
+      <w:pPr>
+        <w:rPr>
+          <w:rFonts w:ascii="Times New Roman" w:hAnsi="Times New Roman" w:cs="Times New Roman"/>
+          <w:sz w:val="24"/>
+          <w:szCs w:val="24"/>
+        </w:rPr>
+      </w:pPr>
+      <w:r>
+        <w:rPr>
+          <w:rFonts w:ascii="Times New Roman" w:hAnsi="Times New Roman" w:cs="Times New Roman"/>
+          <w:i/>
+          <w:sz w:val="24"/>
+          <w:szCs w:val="24"/>
+        </w:rPr>
+        <w:t xml:space="preserve">Tuesday, September 13, 2016 – </w:t>
+      </w:r>
+      <w:r>
+        <w:rPr>
+          <w:rFonts w:ascii="Times New Roman" w:hAnsi="Times New Roman" w:cs="Times New Roman"/>
+          <w:sz w:val="24"/>
+          <w:szCs w:val="24"/>
+        </w:rPr>
+        <w:t>Met and discussed general team assignments, and split up tasks</w:t>
+      </w:r>
+      <w:r>
+        <w:rPr>
+          <w:rFonts w:ascii="Times New Roman" w:hAnsi="Times New Roman" w:cs="Times New Roman"/>
+          <w:sz w:val="24"/>
+          <w:szCs w:val="24"/>
+        </w:rPr>
+        <w:t>.</w:t>
+      </w:r>
+    </w:p>
+    <w:p>
+      <w:pPr>
+        <w:rPr>
+          <w:rFonts w:ascii="Times New Roman" w:hAnsi="Times New Roman" w:cs="Times New Roman"/>
+          <w:sz w:val="24"/>
+          <w:szCs w:val="24"/>
+        </w:rPr>
+      </w:pPr>
+      <w:r>
+        <w:rPr>
+          <w:rFonts w:ascii="Times New Roman" w:hAnsi="Times New Roman" w:cs="Times New Roman"/>
+          <w:i/>
+          <w:sz w:val="24"/>
+          <w:szCs w:val="24"/>
+        </w:rPr>
+        <w:t xml:space="preserve">Thursday, September 22, 2016 – </w:t>
+      </w:r>
+      <w:r>
+        <w:rPr>
+          <w:rFonts w:ascii="Times New Roman" w:hAnsi="Times New Roman" w:cs="Times New Roman"/>
+          <w:sz w:val="24"/>
+          <w:szCs w:val="24"/>
+        </w:rPr>
+        <w:t xml:space="preserve">Met and discussed specific design approaches and architectural </w:t>
+      </w:r>
+      <w:r>
+        <w:rPr>
+          <w:rFonts w:ascii="Times New Roman" w:hAnsi="Times New Roman" w:cs="Times New Roman"/>
+          <w:sz w:val="24"/>
+          <w:szCs w:val="24"/>
+        </w:rPr>
+        <w:tab/>
+        <w:t>strategies.</w:t>
+      </w:r>
+    </w:p>
+    <w:p>
+      <w:pPr>
+        <w:rPr>
+          <w:rFonts w:ascii="Times New Roman" w:hAnsi="Times New Roman" w:cs="Times New Roman"/>
+          <w:sz w:val="24"/>
+          <w:szCs w:val="24"/>
+        </w:rPr>
+      </w:pPr>
+    </w:p>
+    <w:p>
+      <w:pPr>
+        <w:rPr>
+          <w:rFonts w:ascii="Times New Roman" w:hAnsi="Times New Roman" w:cs="Times New Roman"/>
+          <w:b/>
+          <w:i/>
+          <w:sz w:val="24"/>
+          <w:szCs w:val="24"/>
+        </w:rPr>
+      </w:pPr>
+    </w:p>
+    <w:p>
+      <w:pPr>
+        <w:rPr>
+          <w:rFonts w:ascii="Times New Roman" w:hAnsi="Times New Roman" w:cs="Times New Roman"/>
+          <w:b/>
+          <w:i/>
+          <w:sz w:val="24"/>
+          <w:szCs w:val="24"/>
+        </w:rPr>
+      </w:pPr>
       <w:bookmarkStart w:id="0" w:name="_GoBack"/>
       <w:bookmarkEnd w:id="0"/>
-    </w:p>
-    <w:p>
-      <w:pPr>
-        <w:rPr>
-          <w:rFonts w:ascii="Times New Roman" w:hAnsi="Times New Roman" w:cs="Times New Roman"/>
-          <w:b/>
-          <w:i/>
-          <w:sz w:val="24"/>
-          <w:szCs w:val="24"/>
-        </w:rPr>
-      </w:pPr>
-      <w:r>
-        <w:rPr>
-          <w:rFonts w:ascii="Times New Roman" w:hAnsi="Times New Roman" w:cs="Times New Roman"/>
-          <w:b/>
-          <w:i/>
-          <w:sz w:val="24"/>
-          <w:szCs w:val="24"/>
-        </w:rPr>
-        <w:t>Team Meeting Log</w:t>
-      </w:r>
-    </w:p>
-    <w:p>
-      <w:pPr>
-        <w:rPr>
-          <w:rFonts w:ascii="Times New Roman" w:hAnsi="Times New Roman" w:cs="Times New Roman"/>
-          <w:sz w:val="24"/>
-          <w:szCs w:val="24"/>
-        </w:rPr>
-      </w:pPr>
-      <w:r>
-        <w:rPr>
-          <w:rFonts w:ascii="Times New Roman" w:hAnsi="Times New Roman" w:cs="Times New Roman"/>
-          <w:i/>
-          <w:sz w:val="24"/>
-          <w:szCs w:val="24"/>
-        </w:rPr>
-        <w:t xml:space="preserve">Tuesday, September 13, 2016 – </w:t>
-      </w:r>
-      <w:r>
-        <w:rPr>
-          <w:rFonts w:ascii="Times New Roman" w:hAnsi="Times New Roman" w:cs="Times New Roman"/>
-          <w:sz w:val="24"/>
-          <w:szCs w:val="24"/>
-        </w:rPr>
-        <w:t>Met and discussed general team assignments, and split up tasks</w:t>
-      </w:r>
-      <w:r>
-        <w:rPr>
-          <w:rFonts w:ascii="Times New Roman" w:hAnsi="Times New Roman" w:cs="Times New Roman"/>
-          <w:sz w:val="24"/>
-          <w:szCs w:val="24"/>
-        </w:rPr>
-        <w:t>.</w:t>
-      </w:r>
-    </w:p>
-    <w:p>
-      <w:pPr>
-        <w:rPr>
-          <w:rFonts w:ascii="Times New Roman" w:hAnsi="Times New Roman" w:cs="Times New Roman"/>
-          <w:sz w:val="24"/>
-          <w:szCs w:val="24"/>
-        </w:rPr>
-      </w:pPr>
-      <w:r>
-        <w:rPr>
-          <w:rFonts w:ascii="Times New Roman" w:hAnsi="Times New Roman" w:cs="Times New Roman"/>
-          <w:i/>
-          <w:sz w:val="24"/>
-          <w:szCs w:val="24"/>
-        </w:rPr>
-        <w:t xml:space="preserve">Thursday, September 22, 2016 – </w:t>
-      </w:r>
-      <w:r>
-        <w:rPr>
-          <w:rFonts w:ascii="Times New Roman" w:hAnsi="Times New Roman" w:cs="Times New Roman"/>
-          <w:sz w:val="24"/>
-          <w:szCs w:val="24"/>
-        </w:rPr>
-        <w:t xml:space="preserve">Met and discussed specific design approaches and architectural </w:t>
-      </w:r>
-      <w:r>
-        <w:rPr>
-          <w:rFonts w:ascii="Times New Roman" w:hAnsi="Times New Roman" w:cs="Times New Roman"/>
-          <w:sz w:val="24"/>
-          <w:szCs w:val="24"/>
-        </w:rPr>
-        <w:tab/>
-        <w:t>strategies.</w:t>
-      </w:r>
-    </w:p>
-    <w:p>
-      <w:pPr>
-        <w:rPr>
-          <w:rFonts w:ascii="Times New Roman" w:hAnsi="Times New Roman" w:cs="Times New Roman"/>
-          <w:sz w:val="24"/>
-          <w:szCs w:val="24"/>
-        </w:rPr>
-      </w:pPr>
-    </w:p>
-    <w:p>
-      <w:pPr>
-        <w:rPr>
-          <w:rFonts w:ascii="Times New Roman" w:hAnsi="Times New Roman" w:cs="Times New Roman"/>
-          <w:b/>
-          <w:i/>
-          <w:sz w:val="24"/>
-          <w:szCs w:val="24"/>
-        </w:rPr>
-      </w:pPr>
       <w:proofErr w:type="spellStart"/>
       <w:r>
         <w:rPr>

</xml_diff>

<commit_message>
fixed another missing section
</commit_message>
<xml_diff>
--- a/doc/Project Specification and Design - Final Draft.docx
+++ b/doc/Project Specification and Design - Final Draft.docx
@@ -162,27 +162,7 @@
           <w:sz w:val="24"/>
           <w:szCs w:val="24"/>
         </w:rPr>
-        <w:t xml:space="preserve">Javier Hernandezocasio, Nathaniel </w:t>
-      </w:r>
-      <w:proofErr w:type="spellStart"/>
-      <w:r>
-        <w:rPr>
-          <w:rFonts w:ascii="Times New Roman" w:hAnsi="Times New Roman" w:cs="Times New Roman"/>
-          <w:i/>
-          <w:sz w:val="24"/>
-          <w:szCs w:val="24"/>
-        </w:rPr>
-        <w:t>Spindler</w:t>
-      </w:r>
-      <w:proofErr w:type="spellEnd"/>
-      <w:r>
-        <w:rPr>
-          <w:rFonts w:ascii="Times New Roman" w:hAnsi="Times New Roman" w:cs="Times New Roman"/>
-          <w:i/>
-          <w:sz w:val="24"/>
-          <w:szCs w:val="24"/>
-        </w:rPr>
-        <w:t>, Philip Whiting</w:t>
+        <w:t>Javier Hernandezocasio, Nathaniel Spindler, Philip Whiting</w:t>
       </w:r>
     </w:p>
     <w:p>
@@ -3125,20 +3105,106 @@
     </w:p>
     <w:p>
       <w:pPr>
-        <w:rPr>
-          <w:rFonts w:ascii="Times New Roman" w:hAnsi="Times New Roman" w:cs="Times New Roman"/>
-          <w:sz w:val="24"/>
-          <w:szCs w:val="24"/>
-        </w:rPr>
-      </w:pPr>
-      <w:r>
-        <w:rPr>
-          <w:rFonts w:ascii="Times New Roman" w:hAnsi="Times New Roman" w:cs="Times New Roman"/>
-          <w:sz w:val="24"/>
-          <w:szCs w:val="24"/>
-        </w:rPr>
-        <w:br w:type="page"/>
-      </w:r>
+        <w:shd w:val="clear" w:color="auto" w:fill="FFFFFF"/>
+        <w:spacing w:after="0" w:line="240" w:lineRule="auto"/>
+        <w:rPr>
+          <w:rFonts w:ascii="Times New Roman" w:eastAsia="Times New Roman" w:hAnsi="Times New Roman" w:cs="Times New Roman"/>
+          <w:b/>
+          <w:bCs/>
+          <w:sz w:val="26"/>
+          <w:szCs w:val="26"/>
+          <w:shd w:val="clear" w:color="auto" w:fill="FFFFFF"/>
+        </w:rPr>
+      </w:pPr>
+    </w:p>
+    <w:p>
+      <w:pPr>
+        <w:shd w:val="clear" w:color="auto" w:fill="FFFFFF"/>
+        <w:spacing w:after="0" w:line="480" w:lineRule="auto"/>
+        <w:contextualSpacing/>
+        <w:rPr>
+          <w:rFonts w:ascii="Times New Roman" w:eastAsia="Times New Roman" w:hAnsi="Times New Roman" w:cs="Times New Roman"/>
+          <w:sz w:val="24"/>
+          <w:szCs w:val="24"/>
+          <w:shd w:val="clear" w:color="auto" w:fill="FFFFFF"/>
+        </w:rPr>
+      </w:pPr>
+      <w:r>
+        <w:rPr>
+          <w:rFonts w:ascii="Times New Roman" w:eastAsia="Times New Roman" w:hAnsi="Times New Roman" w:cs="Times New Roman"/>
+          <w:b/>
+          <w:bCs/>
+          <w:sz w:val="26"/>
+          <w:szCs w:val="26"/>
+          <w:shd w:val="clear" w:color="auto" w:fill="FFFFFF"/>
+        </w:rPr>
+        <w:lastRenderedPageBreak/>
+        <w:t>Functionality and Interface</w:t>
+      </w:r>
+    </w:p>
+    <w:p>
+      <w:pPr>
+        <w:shd w:val="clear" w:color="auto" w:fill="FFFFFF"/>
+        <w:spacing w:after="0" w:line="480" w:lineRule="auto"/>
+        <w:contextualSpacing/>
+        <w:rPr>
+          <w:rFonts w:ascii="Times New Roman" w:eastAsia="Times New Roman" w:hAnsi="Times New Roman" w:cs="Times New Roman"/>
+          <w:sz w:val="24"/>
+          <w:szCs w:val="24"/>
+          <w:shd w:val="clear" w:color="auto" w:fill="FFFFFF"/>
+        </w:rPr>
+      </w:pPr>
+      <w:r>
+        <w:rPr>
+          <w:rFonts w:ascii="Times New Roman" w:eastAsia="Times New Roman" w:hAnsi="Times New Roman" w:cs="Times New Roman"/>
+          <w:b/>
+          <w:bCs/>
+          <w:sz w:val="24"/>
+          <w:szCs w:val="24"/>
+          <w:shd w:val="clear" w:color="auto" w:fill="FFFFFF"/>
+        </w:rPr>
+        <w:t xml:space="preserve">      </w:t>
+      </w:r>
+      <w:r>
+        <w:rPr>
+          <w:rFonts w:ascii="Times New Roman" w:eastAsia="Times New Roman" w:hAnsi="Times New Roman" w:cs="Times New Roman"/>
+          <w:sz w:val="24"/>
+          <w:szCs w:val="24"/>
+          <w:shd w:val="clear" w:color="auto" w:fill="FFFFFF"/>
+        </w:rPr>
+        <w:t>As is shown in the above diagram, the engine that drives this system is the main program.  From the main program, once an employee or management interfaces with the system, the system invokes the appropriate subroutine to fulfill the functional requirement which was specified by the client.  The reservation is updated, or the report is printed (as examples), then the function exits and awaits the next user interaction.</w:t>
+      </w:r>
+    </w:p>
+    <w:p>
+      <w:pPr>
+        <w:shd w:val="clear" w:color="auto" w:fill="FFFFFF"/>
+        <w:spacing w:after="0" w:line="480" w:lineRule="auto"/>
+        <w:contextualSpacing/>
+        <w:rPr>
+          <w:rFonts w:ascii="Times New Roman" w:eastAsia="Times New Roman" w:hAnsi="Times New Roman" w:cs="Times New Roman"/>
+          <w:sz w:val="24"/>
+          <w:szCs w:val="24"/>
+          <w:shd w:val="clear" w:color="auto" w:fill="FFFFFF"/>
+        </w:rPr>
+      </w:pPr>
+      <w:r>
+        <w:rPr>
+          <w:rFonts w:ascii="Times New Roman" w:eastAsia="Times New Roman" w:hAnsi="Times New Roman" w:cs="Times New Roman"/>
+          <w:sz w:val="24"/>
+          <w:szCs w:val="24"/>
+          <w:shd w:val="clear" w:color="auto" w:fill="FFFFFF"/>
+        </w:rPr>
+        <w:t>      Interface with the system is made by employees and management only, as described in the functional requirements.  Guests contact the employees.  The employees interface with the system to perform the needed task in order to fulfill the appropriate functional requirement.  The system executes the appropriate task.  Then, the system exits once it has finished its performed task and awaits the next employee or management interface.</w:t>
+      </w:r>
+    </w:p>
+    <w:p>
+      <w:pPr>
+        <w:rPr>
+          <w:rFonts w:ascii="Times New Roman" w:hAnsi="Times New Roman" w:cs="Times New Roman"/>
+          <w:sz w:val="24"/>
+          <w:szCs w:val="24"/>
+        </w:rPr>
+      </w:pPr>
     </w:p>
     <w:p>
       <w:pPr>
@@ -3162,9 +3228,10 @@
           <w:szCs w:val="28"/>
           <w:shd w:val="clear" w:color="auto" w:fill="FFFFFF"/>
         </w:rPr>
-        <w:lastRenderedPageBreak/>
         <w:t>Requirements-use case traceability matrix</w:t>
       </w:r>
+      <w:bookmarkStart w:id="0" w:name="_GoBack"/>
+      <w:bookmarkEnd w:id="0"/>
     </w:p>
     <w:p>
       <w:pPr>
@@ -9209,481 +9276,481 @@
           <w:sz w:val="24"/>
           <w:szCs w:val="24"/>
         </w:rPr>
+        <w:t>TUCEW a staff member receive full payment and confirmation</w:t>
+      </w:r>
+    </w:p>
+    <w:p>
+      <w:pPr>
+        <w:pStyle w:val="ListParagraph"/>
+        <w:rPr>
+          <w:rFonts w:ascii="Times New Roman" w:hAnsi="Times New Roman" w:cs="Times New Roman"/>
+          <w:sz w:val="24"/>
+          <w:szCs w:val="24"/>
+        </w:rPr>
+      </w:pPr>
+      <w:r>
+        <w:rPr>
+          <w:rFonts w:ascii="Times New Roman" w:hAnsi="Times New Roman" w:cs="Times New Roman"/>
+          <w:b/>
+          <w:sz w:val="24"/>
+          <w:szCs w:val="24"/>
+        </w:rPr>
+        <w:t>UC09.</w:t>
+      </w:r>
+      <w:r>
+        <w:rPr>
+          <w:rFonts w:ascii="Times New Roman" w:hAnsi="Times New Roman" w:cs="Times New Roman"/>
+          <w:sz w:val="24"/>
+          <w:szCs w:val="24"/>
+        </w:rPr>
+        <w:t xml:space="preserve"> Check out </w:t>
+      </w:r>
+    </w:p>
+    <w:p>
+      <w:pPr>
+        <w:pStyle w:val="ListParagraph"/>
+        <w:rPr>
+          <w:rFonts w:ascii="Times New Roman" w:hAnsi="Times New Roman" w:cs="Times New Roman"/>
+          <w:sz w:val="24"/>
+          <w:szCs w:val="24"/>
+        </w:rPr>
+      </w:pPr>
+      <w:r>
+        <w:rPr>
+          <w:rFonts w:ascii="Times New Roman" w:hAnsi="Times New Roman" w:cs="Times New Roman"/>
+          <w:sz w:val="24"/>
+          <w:szCs w:val="24"/>
+        </w:rPr>
+        <w:t>TUCBW a staff member checks out a guest</w:t>
+      </w:r>
+    </w:p>
+    <w:p>
+      <w:pPr>
+        <w:pStyle w:val="ListParagraph"/>
+        <w:rPr>
+          <w:rFonts w:ascii="Times New Roman" w:hAnsi="Times New Roman" w:cs="Times New Roman"/>
+          <w:sz w:val="24"/>
+          <w:szCs w:val="24"/>
+        </w:rPr>
+      </w:pPr>
+      <w:r>
+        <w:rPr>
+          <w:rFonts w:ascii="Times New Roman" w:hAnsi="Times New Roman" w:cs="Times New Roman"/>
+          <w:sz w:val="24"/>
+          <w:szCs w:val="24"/>
+        </w:rPr>
+        <w:t>TUCEW a staff member receive confirmation</w:t>
+      </w:r>
+    </w:p>
+    <w:p>
+      <w:pPr>
+        <w:pStyle w:val="ListParagraph"/>
+        <w:rPr>
+          <w:rFonts w:ascii="Times New Roman" w:hAnsi="Times New Roman" w:cs="Times New Roman"/>
+          <w:sz w:val="24"/>
+          <w:szCs w:val="24"/>
+        </w:rPr>
+      </w:pPr>
+      <w:r>
+        <w:rPr>
+          <w:rFonts w:ascii="Times New Roman" w:hAnsi="Times New Roman" w:cs="Times New Roman"/>
+          <w:b/>
+          <w:sz w:val="24"/>
+          <w:szCs w:val="24"/>
+        </w:rPr>
+        <w:t>UC10.</w:t>
+      </w:r>
+      <w:r>
+        <w:rPr>
+          <w:rFonts w:ascii="Times New Roman" w:hAnsi="Times New Roman" w:cs="Times New Roman"/>
+          <w:sz w:val="24"/>
+          <w:szCs w:val="24"/>
+        </w:rPr>
+        <w:t xml:space="preserve"> Print accommodation bill</w:t>
+      </w:r>
+    </w:p>
+    <w:p>
+      <w:pPr>
+        <w:pStyle w:val="ListParagraph"/>
+        <w:rPr>
+          <w:rFonts w:ascii="Times New Roman" w:hAnsi="Times New Roman" w:cs="Times New Roman"/>
+          <w:sz w:val="24"/>
+          <w:szCs w:val="24"/>
+        </w:rPr>
+      </w:pPr>
+      <w:r>
+        <w:rPr>
+          <w:rFonts w:ascii="Times New Roman" w:hAnsi="Times New Roman" w:cs="Times New Roman"/>
+          <w:sz w:val="24"/>
+          <w:szCs w:val="24"/>
+        </w:rPr>
+        <w:t>TUCBW a staff member access guest accommodation bill and clicks “print”</w:t>
+      </w:r>
+    </w:p>
+    <w:p>
+      <w:pPr>
+        <w:pStyle w:val="ListParagraph"/>
+        <w:rPr>
+          <w:rFonts w:ascii="Times New Roman" w:hAnsi="Times New Roman" w:cs="Times New Roman"/>
+          <w:sz w:val="24"/>
+          <w:szCs w:val="24"/>
+        </w:rPr>
+      </w:pPr>
+      <w:r>
+        <w:rPr>
+          <w:rFonts w:ascii="Times New Roman" w:hAnsi="Times New Roman" w:cs="Times New Roman"/>
+          <w:sz w:val="24"/>
+          <w:szCs w:val="24"/>
+        </w:rPr>
+        <w:t>TUCEW a staff member receives the print accommodation bill</w:t>
+      </w:r>
+    </w:p>
+    <w:p>
+      <w:pPr>
+        <w:pStyle w:val="ListParagraph"/>
+        <w:rPr>
+          <w:rFonts w:ascii="Times New Roman" w:hAnsi="Times New Roman" w:cs="Times New Roman"/>
+          <w:sz w:val="24"/>
+          <w:szCs w:val="24"/>
+        </w:rPr>
+      </w:pPr>
+      <w:r>
+        <w:rPr>
+          <w:rFonts w:ascii="Times New Roman" w:hAnsi="Times New Roman" w:cs="Times New Roman"/>
+          <w:b/>
+          <w:sz w:val="24"/>
+          <w:szCs w:val="24"/>
+        </w:rPr>
+        <w:t>UC11.</w:t>
+      </w:r>
+      <w:r>
+        <w:rPr>
+          <w:rFonts w:ascii="Times New Roman" w:hAnsi="Times New Roman" w:cs="Times New Roman"/>
+          <w:sz w:val="24"/>
+          <w:szCs w:val="24"/>
+        </w:rPr>
+        <w:t xml:space="preserve"> Accept payment </w:t>
+      </w:r>
+    </w:p>
+    <w:p>
+      <w:pPr>
+        <w:pStyle w:val="ListParagraph"/>
+        <w:rPr>
+          <w:rFonts w:ascii="Times New Roman" w:hAnsi="Times New Roman" w:cs="Times New Roman"/>
+          <w:sz w:val="24"/>
+          <w:szCs w:val="24"/>
+        </w:rPr>
+      </w:pPr>
+      <w:r>
+        <w:rPr>
+          <w:rFonts w:ascii="Times New Roman" w:hAnsi="Times New Roman" w:cs="Times New Roman"/>
+          <w:sz w:val="24"/>
+          <w:szCs w:val="24"/>
+        </w:rPr>
+        <w:t>TUCBW</w:t>
+      </w:r>
+      <w:r>
+        <w:rPr>
+          <w:rFonts w:ascii="Times New Roman" w:hAnsi="Times New Roman" w:cs="Times New Roman"/>
+          <w:sz w:val="24"/>
+          <w:szCs w:val="24"/>
+        </w:rPr>
+        <w:t xml:space="preserve"> a staff member receives guest credit card information</w:t>
+      </w:r>
+    </w:p>
+    <w:p>
+      <w:pPr>
+        <w:pStyle w:val="ListParagraph"/>
+        <w:rPr>
+          <w:rFonts w:ascii="Times New Roman" w:hAnsi="Times New Roman" w:cs="Times New Roman"/>
+          <w:sz w:val="24"/>
+          <w:szCs w:val="24"/>
+        </w:rPr>
+      </w:pPr>
+      <w:r>
+        <w:rPr>
+          <w:rFonts w:ascii="Times New Roman" w:hAnsi="Times New Roman" w:cs="Times New Roman"/>
+          <w:sz w:val="24"/>
+          <w:szCs w:val="24"/>
+        </w:rPr>
+        <w:t>TUCEW a staff member receives confirmation of payment</w:t>
+      </w:r>
+    </w:p>
+    <w:p>
+      <w:pPr>
+        <w:pStyle w:val="ListParagraph"/>
+        <w:rPr>
+          <w:rFonts w:ascii="Times New Roman" w:hAnsi="Times New Roman" w:cs="Times New Roman"/>
+          <w:sz w:val="24"/>
+          <w:szCs w:val="24"/>
+        </w:rPr>
+      </w:pPr>
+      <w:r>
+        <w:rPr>
+          <w:rFonts w:ascii="Times New Roman" w:hAnsi="Times New Roman" w:cs="Times New Roman"/>
+          <w:b/>
+          <w:sz w:val="24"/>
+          <w:szCs w:val="24"/>
+        </w:rPr>
+        <w:t>UC13.</w:t>
+      </w:r>
+      <w:r>
+        <w:rPr>
+          <w:rFonts w:ascii="Times New Roman" w:hAnsi="Times New Roman" w:cs="Times New Roman"/>
+          <w:sz w:val="24"/>
+          <w:szCs w:val="24"/>
+        </w:rPr>
+        <w:t xml:space="preserve"> </w:t>
+      </w:r>
+      <w:r>
+        <w:rPr>
+          <w:rFonts w:ascii="Times New Roman" w:hAnsi="Times New Roman" w:cs="Times New Roman"/>
+          <w:sz w:val="24"/>
+          <w:szCs w:val="24"/>
+        </w:rPr>
+        <w:t>Backup copy of all files</w:t>
+      </w:r>
+      <w:r>
+        <w:rPr>
+          <w:rFonts w:ascii="Times New Roman" w:hAnsi="Times New Roman" w:cs="Times New Roman"/>
+          <w:b/>
+          <w:sz w:val="24"/>
+          <w:szCs w:val="24"/>
+        </w:rPr>
+        <w:t xml:space="preserve"> </w:t>
+      </w:r>
+    </w:p>
+    <w:p>
+      <w:pPr>
+        <w:pStyle w:val="ListParagraph"/>
+        <w:rPr>
+          <w:rFonts w:ascii="Times New Roman" w:hAnsi="Times New Roman" w:cs="Times New Roman"/>
+          <w:sz w:val="24"/>
+          <w:szCs w:val="24"/>
+        </w:rPr>
+      </w:pPr>
+      <w:r>
+        <w:rPr>
+          <w:rFonts w:ascii="Times New Roman" w:hAnsi="Times New Roman" w:cs="Times New Roman"/>
+          <w:sz w:val="24"/>
+          <w:szCs w:val="24"/>
+        </w:rPr>
+        <w:t>TUCBW a staff member clicks on “backup files”</w:t>
+      </w:r>
+    </w:p>
+    <w:p>
+      <w:pPr>
+        <w:pStyle w:val="ListParagraph"/>
+        <w:rPr>
+          <w:rFonts w:ascii="Times New Roman" w:hAnsi="Times New Roman" w:cs="Times New Roman"/>
+          <w:sz w:val="24"/>
+          <w:szCs w:val="24"/>
+        </w:rPr>
+      </w:pPr>
+      <w:r>
+        <w:rPr>
+          <w:rFonts w:ascii="Times New Roman" w:hAnsi="Times New Roman" w:cs="Times New Roman"/>
+          <w:sz w:val="24"/>
+          <w:szCs w:val="24"/>
+        </w:rPr>
+        <w:t>TUCEW a staff member receives confirmation</w:t>
+      </w:r>
+    </w:p>
+    <w:p>
+      <w:pPr>
+        <w:pStyle w:val="ListParagraph"/>
+        <w:rPr>
+          <w:rFonts w:ascii="Times New Roman" w:hAnsi="Times New Roman" w:cs="Times New Roman"/>
+          <w:sz w:val="24"/>
+          <w:szCs w:val="24"/>
+        </w:rPr>
+      </w:pPr>
+    </w:p>
+    <w:p>
+      <w:pPr>
+        <w:rPr>
+          <w:rFonts w:ascii="Times New Roman" w:hAnsi="Times New Roman" w:cs="Times New Roman"/>
+          <w:b/>
+          <w:sz w:val="24"/>
+          <w:szCs w:val="24"/>
+        </w:rPr>
+      </w:pPr>
+      <w:r>
+        <w:rPr>
+          <w:rFonts w:ascii="Times New Roman" w:hAnsi="Times New Roman" w:cs="Times New Roman"/>
+          <w:b/>
+          <w:sz w:val="24"/>
+          <w:szCs w:val="24"/>
+        </w:rPr>
+        <w:t>Derived use</w:t>
+      </w:r>
+      <w:r>
+        <w:rPr>
+          <w:rFonts w:ascii="Times New Roman" w:hAnsi="Times New Roman" w:cs="Times New Roman"/>
+          <w:b/>
+          <w:sz w:val="24"/>
+          <w:szCs w:val="24"/>
+        </w:rPr>
+        <w:t xml:space="preserve"> cases</w:t>
+      </w:r>
+    </w:p>
+    <w:p>
+      <w:pPr>
+        <w:pStyle w:val="ListParagraph"/>
+        <w:rPr>
+          <w:rFonts w:ascii="Times New Roman" w:hAnsi="Times New Roman" w:cs="Times New Roman"/>
+          <w:b/>
+          <w:sz w:val="24"/>
+          <w:szCs w:val="24"/>
+        </w:rPr>
+      </w:pPr>
+      <w:r>
+        <w:rPr>
+          <w:rFonts w:ascii="Times New Roman" w:hAnsi="Times New Roman" w:cs="Times New Roman"/>
+          <w:b/>
+          <w:sz w:val="24"/>
+          <w:szCs w:val="24"/>
+        </w:rPr>
+        <w:t xml:space="preserve">UC01. </w:t>
+      </w:r>
+      <w:r>
+        <w:rPr>
+          <w:rFonts w:ascii="Times New Roman" w:hAnsi="Times New Roman" w:cs="Times New Roman"/>
+          <w:sz w:val="24"/>
+          <w:szCs w:val="24"/>
+        </w:rPr>
+        <w:t>Set the base rate (Actor: Management, System: HMS)</w:t>
+      </w:r>
+    </w:p>
+    <w:p>
+      <w:pPr>
+        <w:pStyle w:val="ListParagraph"/>
+        <w:rPr>
+          <w:rFonts w:ascii="Times New Roman" w:hAnsi="Times New Roman" w:cs="Times New Roman"/>
+          <w:b/>
+          <w:sz w:val="24"/>
+          <w:szCs w:val="24"/>
+        </w:rPr>
+      </w:pPr>
+      <w:r>
+        <w:rPr>
+          <w:rFonts w:ascii="Times New Roman" w:hAnsi="Times New Roman" w:cs="Times New Roman"/>
+          <w:b/>
+          <w:sz w:val="24"/>
+          <w:szCs w:val="24"/>
+        </w:rPr>
+        <w:t>UC02.</w:t>
+      </w:r>
+      <w:r>
+        <w:rPr>
+          <w:rFonts w:ascii="Times New Roman" w:hAnsi="Times New Roman" w:cs="Times New Roman"/>
+          <w:sz w:val="24"/>
+          <w:szCs w:val="24"/>
+        </w:rPr>
+        <w:t xml:space="preserve"> Make prepaid reservation (Actor: Staff, System: HMS)</w:t>
+      </w:r>
+    </w:p>
+    <w:p>
+      <w:pPr>
+        <w:pStyle w:val="ListParagraph"/>
+        <w:rPr>
+          <w:rFonts w:ascii="Times New Roman" w:hAnsi="Times New Roman" w:cs="Times New Roman"/>
+          <w:b/>
+          <w:sz w:val="24"/>
+          <w:szCs w:val="24"/>
+        </w:rPr>
+      </w:pPr>
+      <w:r>
+        <w:rPr>
+          <w:rFonts w:ascii="Times New Roman" w:hAnsi="Times New Roman" w:cs="Times New Roman"/>
+          <w:b/>
+          <w:sz w:val="24"/>
+          <w:szCs w:val="24"/>
+        </w:rPr>
+        <w:t xml:space="preserve">UC03. </w:t>
+      </w:r>
+      <w:r>
+        <w:rPr>
+          <w:rFonts w:ascii="Times New Roman" w:hAnsi="Times New Roman" w:cs="Times New Roman"/>
+          <w:sz w:val="24"/>
+          <w:szCs w:val="24"/>
+        </w:rPr>
+        <w:t>Make 60-days in advance reservation (Actor: Staff, System: HMS)</w:t>
+      </w:r>
+    </w:p>
+    <w:p>
+      <w:pPr>
+        <w:pStyle w:val="ListParagraph"/>
+        <w:rPr>
+          <w:rFonts w:ascii="Times New Roman" w:hAnsi="Times New Roman" w:cs="Times New Roman"/>
+          <w:b/>
+          <w:sz w:val="24"/>
+          <w:szCs w:val="24"/>
+        </w:rPr>
+      </w:pPr>
+      <w:r>
+        <w:rPr>
+          <w:rFonts w:ascii="Times New Roman" w:hAnsi="Times New Roman" w:cs="Times New Roman"/>
+          <w:b/>
+          <w:sz w:val="24"/>
+          <w:szCs w:val="24"/>
+        </w:rPr>
+        <w:t xml:space="preserve">UC04. </w:t>
+      </w:r>
+      <w:r>
+        <w:rPr>
+          <w:rFonts w:ascii="Times New Roman" w:hAnsi="Times New Roman" w:cs="Times New Roman"/>
+          <w:sz w:val="24"/>
+          <w:szCs w:val="24"/>
+        </w:rPr>
+        <w:t>Make conventional reservations (Actor: Staff, System: HMS)</w:t>
+      </w:r>
+    </w:p>
+    <w:p>
+      <w:pPr>
+        <w:pStyle w:val="ListParagraph"/>
+        <w:rPr>
+          <w:rFonts w:ascii="Times New Roman" w:hAnsi="Times New Roman" w:cs="Times New Roman"/>
+          <w:b/>
+          <w:sz w:val="24"/>
+          <w:szCs w:val="24"/>
+        </w:rPr>
+      </w:pPr>
+      <w:r>
+        <w:rPr>
+          <w:rFonts w:ascii="Times New Roman" w:hAnsi="Times New Roman" w:cs="Times New Roman"/>
+          <w:b/>
+          <w:sz w:val="24"/>
+          <w:szCs w:val="24"/>
+        </w:rPr>
+        <w:t xml:space="preserve">UC05. </w:t>
+      </w:r>
+      <w:r>
+        <w:rPr>
+          <w:rFonts w:ascii="Times New Roman" w:hAnsi="Times New Roman" w:cs="Times New Roman"/>
+          <w:sz w:val="24"/>
+          <w:szCs w:val="24"/>
+        </w:rPr>
+        <w:t>Make incentive reservations (Actor: Staff, System: HMS)</w:t>
+      </w:r>
+    </w:p>
+    <w:p>
+      <w:pPr>
+        <w:pStyle w:val="ListParagraph"/>
+        <w:rPr>
+          <w:rFonts w:ascii="Times New Roman" w:hAnsi="Times New Roman" w:cs="Times New Roman"/>
+          <w:sz w:val="24"/>
+          <w:szCs w:val="24"/>
+        </w:rPr>
+      </w:pPr>
+      <w:r>
+        <w:rPr>
+          <w:rFonts w:ascii="Times New Roman" w:hAnsi="Times New Roman" w:cs="Times New Roman"/>
+          <w:b/>
+          <w:sz w:val="24"/>
+          <w:szCs w:val="24"/>
+        </w:rPr>
         <w:lastRenderedPageBreak/>
-        <w:t>TUCEW a staff member receive full payment and confirmation</w:t>
-      </w:r>
-    </w:p>
-    <w:p>
-      <w:pPr>
-        <w:pStyle w:val="ListParagraph"/>
-        <w:rPr>
-          <w:rFonts w:ascii="Times New Roman" w:hAnsi="Times New Roman" w:cs="Times New Roman"/>
-          <w:sz w:val="24"/>
-          <w:szCs w:val="24"/>
-        </w:rPr>
-      </w:pPr>
-      <w:r>
-        <w:rPr>
-          <w:rFonts w:ascii="Times New Roman" w:hAnsi="Times New Roman" w:cs="Times New Roman"/>
-          <w:b/>
-          <w:sz w:val="24"/>
-          <w:szCs w:val="24"/>
-        </w:rPr>
-        <w:t>UC09.</w:t>
-      </w:r>
-      <w:r>
-        <w:rPr>
-          <w:rFonts w:ascii="Times New Roman" w:hAnsi="Times New Roman" w:cs="Times New Roman"/>
-          <w:sz w:val="24"/>
-          <w:szCs w:val="24"/>
-        </w:rPr>
-        <w:t xml:space="preserve"> Check out </w:t>
-      </w:r>
-    </w:p>
-    <w:p>
-      <w:pPr>
-        <w:pStyle w:val="ListParagraph"/>
-        <w:rPr>
-          <w:rFonts w:ascii="Times New Roman" w:hAnsi="Times New Roman" w:cs="Times New Roman"/>
-          <w:sz w:val="24"/>
-          <w:szCs w:val="24"/>
-        </w:rPr>
-      </w:pPr>
-      <w:r>
-        <w:rPr>
-          <w:rFonts w:ascii="Times New Roman" w:hAnsi="Times New Roman" w:cs="Times New Roman"/>
-          <w:sz w:val="24"/>
-          <w:szCs w:val="24"/>
-        </w:rPr>
-        <w:t>TUCBW a staff member checks out a guest</w:t>
-      </w:r>
-    </w:p>
-    <w:p>
-      <w:pPr>
-        <w:pStyle w:val="ListParagraph"/>
-        <w:rPr>
-          <w:rFonts w:ascii="Times New Roman" w:hAnsi="Times New Roman" w:cs="Times New Roman"/>
-          <w:sz w:val="24"/>
-          <w:szCs w:val="24"/>
-        </w:rPr>
-      </w:pPr>
-      <w:r>
-        <w:rPr>
-          <w:rFonts w:ascii="Times New Roman" w:hAnsi="Times New Roman" w:cs="Times New Roman"/>
-          <w:sz w:val="24"/>
-          <w:szCs w:val="24"/>
-        </w:rPr>
-        <w:t>TUCEW a staff member receive confirmation</w:t>
-      </w:r>
-    </w:p>
-    <w:p>
-      <w:pPr>
-        <w:pStyle w:val="ListParagraph"/>
-        <w:rPr>
-          <w:rFonts w:ascii="Times New Roman" w:hAnsi="Times New Roman" w:cs="Times New Roman"/>
-          <w:sz w:val="24"/>
-          <w:szCs w:val="24"/>
-        </w:rPr>
-      </w:pPr>
-      <w:r>
-        <w:rPr>
-          <w:rFonts w:ascii="Times New Roman" w:hAnsi="Times New Roman" w:cs="Times New Roman"/>
-          <w:b/>
-          <w:sz w:val="24"/>
-          <w:szCs w:val="24"/>
-        </w:rPr>
-        <w:t>UC10.</w:t>
-      </w:r>
-      <w:r>
-        <w:rPr>
-          <w:rFonts w:ascii="Times New Roman" w:hAnsi="Times New Roman" w:cs="Times New Roman"/>
-          <w:sz w:val="24"/>
-          <w:szCs w:val="24"/>
-        </w:rPr>
-        <w:t xml:space="preserve"> Print accommodation bill</w:t>
-      </w:r>
-    </w:p>
-    <w:p>
-      <w:pPr>
-        <w:pStyle w:val="ListParagraph"/>
-        <w:rPr>
-          <w:rFonts w:ascii="Times New Roman" w:hAnsi="Times New Roman" w:cs="Times New Roman"/>
-          <w:sz w:val="24"/>
-          <w:szCs w:val="24"/>
-        </w:rPr>
-      </w:pPr>
-      <w:r>
-        <w:rPr>
-          <w:rFonts w:ascii="Times New Roman" w:hAnsi="Times New Roman" w:cs="Times New Roman"/>
-          <w:sz w:val="24"/>
-          <w:szCs w:val="24"/>
-        </w:rPr>
-        <w:t>TUCBW a staff member access guest accommodation bill and clicks “print”</w:t>
-      </w:r>
-    </w:p>
-    <w:p>
-      <w:pPr>
-        <w:pStyle w:val="ListParagraph"/>
-        <w:rPr>
-          <w:rFonts w:ascii="Times New Roman" w:hAnsi="Times New Roman" w:cs="Times New Roman"/>
-          <w:sz w:val="24"/>
-          <w:szCs w:val="24"/>
-        </w:rPr>
-      </w:pPr>
-      <w:r>
-        <w:rPr>
-          <w:rFonts w:ascii="Times New Roman" w:hAnsi="Times New Roman" w:cs="Times New Roman"/>
-          <w:sz w:val="24"/>
-          <w:szCs w:val="24"/>
-        </w:rPr>
-        <w:t>TUCEW a staff member receives the print accommodation bill</w:t>
-      </w:r>
-    </w:p>
-    <w:p>
-      <w:pPr>
-        <w:pStyle w:val="ListParagraph"/>
-        <w:rPr>
-          <w:rFonts w:ascii="Times New Roman" w:hAnsi="Times New Roman" w:cs="Times New Roman"/>
-          <w:sz w:val="24"/>
-          <w:szCs w:val="24"/>
-        </w:rPr>
-      </w:pPr>
-      <w:r>
-        <w:rPr>
-          <w:rFonts w:ascii="Times New Roman" w:hAnsi="Times New Roman" w:cs="Times New Roman"/>
-          <w:b/>
-          <w:sz w:val="24"/>
-          <w:szCs w:val="24"/>
-        </w:rPr>
-        <w:t>UC11.</w:t>
-      </w:r>
-      <w:r>
-        <w:rPr>
-          <w:rFonts w:ascii="Times New Roman" w:hAnsi="Times New Roman" w:cs="Times New Roman"/>
-          <w:sz w:val="24"/>
-          <w:szCs w:val="24"/>
-        </w:rPr>
-        <w:t xml:space="preserve"> Accept payment </w:t>
-      </w:r>
-    </w:p>
-    <w:p>
-      <w:pPr>
-        <w:pStyle w:val="ListParagraph"/>
-        <w:rPr>
-          <w:rFonts w:ascii="Times New Roman" w:hAnsi="Times New Roman" w:cs="Times New Roman"/>
-          <w:sz w:val="24"/>
-          <w:szCs w:val="24"/>
-        </w:rPr>
-      </w:pPr>
-      <w:r>
-        <w:rPr>
-          <w:rFonts w:ascii="Times New Roman" w:hAnsi="Times New Roman" w:cs="Times New Roman"/>
-          <w:sz w:val="24"/>
-          <w:szCs w:val="24"/>
-        </w:rPr>
-        <w:t>TUCBW</w:t>
-      </w:r>
-      <w:r>
-        <w:rPr>
-          <w:rFonts w:ascii="Times New Roman" w:hAnsi="Times New Roman" w:cs="Times New Roman"/>
-          <w:sz w:val="24"/>
-          <w:szCs w:val="24"/>
-        </w:rPr>
-        <w:t xml:space="preserve"> a staff member receives guest credit card information</w:t>
-      </w:r>
-    </w:p>
-    <w:p>
-      <w:pPr>
-        <w:pStyle w:val="ListParagraph"/>
-        <w:rPr>
-          <w:rFonts w:ascii="Times New Roman" w:hAnsi="Times New Roman" w:cs="Times New Roman"/>
-          <w:sz w:val="24"/>
-          <w:szCs w:val="24"/>
-        </w:rPr>
-      </w:pPr>
-      <w:r>
-        <w:rPr>
-          <w:rFonts w:ascii="Times New Roman" w:hAnsi="Times New Roman" w:cs="Times New Roman"/>
-          <w:sz w:val="24"/>
-          <w:szCs w:val="24"/>
-        </w:rPr>
-        <w:t>TUCEW a staff member receives confirmation of payment</w:t>
-      </w:r>
-    </w:p>
-    <w:p>
-      <w:pPr>
-        <w:pStyle w:val="ListParagraph"/>
-        <w:rPr>
-          <w:rFonts w:ascii="Times New Roman" w:hAnsi="Times New Roman" w:cs="Times New Roman"/>
-          <w:sz w:val="24"/>
-          <w:szCs w:val="24"/>
-        </w:rPr>
-      </w:pPr>
-      <w:r>
-        <w:rPr>
-          <w:rFonts w:ascii="Times New Roman" w:hAnsi="Times New Roman" w:cs="Times New Roman"/>
-          <w:b/>
-          <w:sz w:val="24"/>
-          <w:szCs w:val="24"/>
-        </w:rPr>
-        <w:t>UC13.</w:t>
-      </w:r>
-      <w:r>
-        <w:rPr>
-          <w:rFonts w:ascii="Times New Roman" w:hAnsi="Times New Roman" w:cs="Times New Roman"/>
-          <w:sz w:val="24"/>
-          <w:szCs w:val="24"/>
-        </w:rPr>
-        <w:t xml:space="preserve"> </w:t>
-      </w:r>
-      <w:r>
-        <w:rPr>
-          <w:rFonts w:ascii="Times New Roman" w:hAnsi="Times New Roman" w:cs="Times New Roman"/>
-          <w:sz w:val="24"/>
-          <w:szCs w:val="24"/>
-        </w:rPr>
-        <w:t>Backup copy of all files</w:t>
-      </w:r>
-      <w:r>
-        <w:rPr>
-          <w:rFonts w:ascii="Times New Roman" w:hAnsi="Times New Roman" w:cs="Times New Roman"/>
-          <w:b/>
-          <w:sz w:val="24"/>
-          <w:szCs w:val="24"/>
-        </w:rPr>
-        <w:t xml:space="preserve"> </w:t>
-      </w:r>
-    </w:p>
-    <w:p>
-      <w:pPr>
-        <w:pStyle w:val="ListParagraph"/>
-        <w:rPr>
-          <w:rFonts w:ascii="Times New Roman" w:hAnsi="Times New Roman" w:cs="Times New Roman"/>
-          <w:sz w:val="24"/>
-          <w:szCs w:val="24"/>
-        </w:rPr>
-      </w:pPr>
-      <w:r>
-        <w:rPr>
-          <w:rFonts w:ascii="Times New Roman" w:hAnsi="Times New Roman" w:cs="Times New Roman"/>
-          <w:sz w:val="24"/>
-          <w:szCs w:val="24"/>
-        </w:rPr>
-        <w:t>TUCBW a staff member clicks on “backup files”</w:t>
-      </w:r>
-    </w:p>
-    <w:p>
-      <w:pPr>
-        <w:pStyle w:val="ListParagraph"/>
-        <w:rPr>
-          <w:rFonts w:ascii="Times New Roman" w:hAnsi="Times New Roman" w:cs="Times New Roman"/>
-          <w:sz w:val="24"/>
-          <w:szCs w:val="24"/>
-        </w:rPr>
-      </w:pPr>
-      <w:r>
-        <w:rPr>
-          <w:rFonts w:ascii="Times New Roman" w:hAnsi="Times New Roman" w:cs="Times New Roman"/>
-          <w:sz w:val="24"/>
-          <w:szCs w:val="24"/>
-        </w:rPr>
-        <w:t>TUCEW a staff member receives confirmation</w:t>
-      </w:r>
-    </w:p>
-    <w:p>
-      <w:pPr>
-        <w:pStyle w:val="ListParagraph"/>
-        <w:rPr>
-          <w:rFonts w:ascii="Times New Roman" w:hAnsi="Times New Roman" w:cs="Times New Roman"/>
-          <w:sz w:val="24"/>
-          <w:szCs w:val="24"/>
-        </w:rPr>
-      </w:pPr>
-    </w:p>
-    <w:p>
-      <w:pPr>
-        <w:rPr>
-          <w:rFonts w:ascii="Times New Roman" w:hAnsi="Times New Roman" w:cs="Times New Roman"/>
-          <w:b/>
-          <w:sz w:val="24"/>
-          <w:szCs w:val="24"/>
-        </w:rPr>
-      </w:pPr>
-      <w:r>
-        <w:rPr>
-          <w:rFonts w:ascii="Times New Roman" w:hAnsi="Times New Roman" w:cs="Times New Roman"/>
-          <w:b/>
-          <w:sz w:val="24"/>
-          <w:szCs w:val="24"/>
-        </w:rPr>
-        <w:t>Derived use</w:t>
-      </w:r>
-      <w:r>
-        <w:rPr>
-          <w:rFonts w:ascii="Times New Roman" w:hAnsi="Times New Roman" w:cs="Times New Roman"/>
-          <w:b/>
-          <w:sz w:val="24"/>
-          <w:szCs w:val="24"/>
-        </w:rPr>
-        <w:t xml:space="preserve"> cases</w:t>
-      </w:r>
-    </w:p>
-    <w:p>
-      <w:pPr>
-        <w:pStyle w:val="ListParagraph"/>
-        <w:rPr>
-          <w:rFonts w:ascii="Times New Roman" w:hAnsi="Times New Roman" w:cs="Times New Roman"/>
-          <w:b/>
-          <w:sz w:val="24"/>
-          <w:szCs w:val="24"/>
-        </w:rPr>
-      </w:pPr>
-      <w:r>
-        <w:rPr>
-          <w:rFonts w:ascii="Times New Roman" w:hAnsi="Times New Roman" w:cs="Times New Roman"/>
-          <w:b/>
-          <w:sz w:val="24"/>
-          <w:szCs w:val="24"/>
-        </w:rPr>
-        <w:t xml:space="preserve">UC01. </w:t>
-      </w:r>
-      <w:r>
-        <w:rPr>
-          <w:rFonts w:ascii="Times New Roman" w:hAnsi="Times New Roman" w:cs="Times New Roman"/>
-          <w:sz w:val="24"/>
-          <w:szCs w:val="24"/>
-        </w:rPr>
-        <w:t>Set the base rate (Actor: Management, System: HMS)</w:t>
-      </w:r>
-    </w:p>
-    <w:p>
-      <w:pPr>
-        <w:pStyle w:val="ListParagraph"/>
-        <w:rPr>
-          <w:rFonts w:ascii="Times New Roman" w:hAnsi="Times New Roman" w:cs="Times New Roman"/>
-          <w:b/>
-          <w:sz w:val="24"/>
-          <w:szCs w:val="24"/>
-        </w:rPr>
-      </w:pPr>
-      <w:r>
-        <w:rPr>
-          <w:rFonts w:ascii="Times New Roman" w:hAnsi="Times New Roman" w:cs="Times New Roman"/>
-          <w:b/>
-          <w:sz w:val="24"/>
-          <w:szCs w:val="24"/>
-        </w:rPr>
-        <w:t>UC02.</w:t>
-      </w:r>
-      <w:r>
-        <w:rPr>
-          <w:rFonts w:ascii="Times New Roman" w:hAnsi="Times New Roman" w:cs="Times New Roman"/>
-          <w:sz w:val="24"/>
-          <w:szCs w:val="24"/>
-        </w:rPr>
-        <w:t xml:space="preserve"> Make prepaid reservation (Actor: Staff, System: HMS)</w:t>
-      </w:r>
-    </w:p>
-    <w:p>
-      <w:pPr>
-        <w:pStyle w:val="ListParagraph"/>
-        <w:rPr>
-          <w:rFonts w:ascii="Times New Roman" w:hAnsi="Times New Roman" w:cs="Times New Roman"/>
-          <w:b/>
-          <w:sz w:val="24"/>
-          <w:szCs w:val="24"/>
-        </w:rPr>
-      </w:pPr>
-      <w:r>
-        <w:rPr>
-          <w:rFonts w:ascii="Times New Roman" w:hAnsi="Times New Roman" w:cs="Times New Roman"/>
-          <w:b/>
-          <w:sz w:val="24"/>
-          <w:szCs w:val="24"/>
-        </w:rPr>
-        <w:t xml:space="preserve">UC03. </w:t>
-      </w:r>
-      <w:r>
-        <w:rPr>
-          <w:rFonts w:ascii="Times New Roman" w:hAnsi="Times New Roman" w:cs="Times New Roman"/>
-          <w:sz w:val="24"/>
-          <w:szCs w:val="24"/>
-        </w:rPr>
-        <w:t>Make 60-days in advance reservation (Actor: Staff, System: HMS)</w:t>
-      </w:r>
-    </w:p>
-    <w:p>
-      <w:pPr>
-        <w:pStyle w:val="ListParagraph"/>
-        <w:rPr>
-          <w:rFonts w:ascii="Times New Roman" w:hAnsi="Times New Roman" w:cs="Times New Roman"/>
-          <w:b/>
-          <w:sz w:val="24"/>
-          <w:szCs w:val="24"/>
-        </w:rPr>
-      </w:pPr>
-      <w:r>
-        <w:rPr>
-          <w:rFonts w:ascii="Times New Roman" w:hAnsi="Times New Roman" w:cs="Times New Roman"/>
-          <w:b/>
-          <w:sz w:val="24"/>
-          <w:szCs w:val="24"/>
-        </w:rPr>
-        <w:t xml:space="preserve">UC04. </w:t>
-      </w:r>
-      <w:r>
-        <w:rPr>
-          <w:rFonts w:ascii="Times New Roman" w:hAnsi="Times New Roman" w:cs="Times New Roman"/>
-          <w:sz w:val="24"/>
-          <w:szCs w:val="24"/>
-        </w:rPr>
-        <w:t>Make conventional reservations (Actor: Staff, System: HMS)</w:t>
-      </w:r>
-    </w:p>
-    <w:p>
-      <w:pPr>
-        <w:pStyle w:val="ListParagraph"/>
-        <w:rPr>
-          <w:rFonts w:ascii="Times New Roman" w:hAnsi="Times New Roman" w:cs="Times New Roman"/>
-          <w:b/>
-          <w:sz w:val="24"/>
-          <w:szCs w:val="24"/>
-        </w:rPr>
-      </w:pPr>
-      <w:r>
-        <w:rPr>
-          <w:rFonts w:ascii="Times New Roman" w:hAnsi="Times New Roman" w:cs="Times New Roman"/>
-          <w:b/>
-          <w:sz w:val="24"/>
-          <w:szCs w:val="24"/>
-        </w:rPr>
-        <w:t xml:space="preserve">UC05. </w:t>
-      </w:r>
-      <w:r>
-        <w:rPr>
-          <w:rFonts w:ascii="Times New Roman" w:hAnsi="Times New Roman" w:cs="Times New Roman"/>
-          <w:sz w:val="24"/>
-          <w:szCs w:val="24"/>
-        </w:rPr>
-        <w:t>Make incentive reservations (Actor: Staff, System: HMS)</w:t>
-      </w:r>
-    </w:p>
-    <w:p>
-      <w:pPr>
-        <w:pStyle w:val="ListParagraph"/>
-        <w:rPr>
-          <w:rFonts w:ascii="Times New Roman" w:hAnsi="Times New Roman" w:cs="Times New Roman"/>
-          <w:sz w:val="24"/>
-          <w:szCs w:val="24"/>
-        </w:rPr>
-      </w:pPr>
-      <w:r>
-        <w:rPr>
-          <w:rFonts w:ascii="Times New Roman" w:hAnsi="Times New Roman" w:cs="Times New Roman"/>
-          <w:b/>
-          <w:sz w:val="24"/>
-          <w:szCs w:val="24"/>
-        </w:rPr>
         <w:t xml:space="preserve">UC06. </w:t>
       </w:r>
       <w:r>
@@ -10182,7 +10249,6 @@
           <w:sz w:val="24"/>
           <w:szCs w:val="24"/>
         </w:rPr>
-        <w:lastRenderedPageBreak/>
         <w:t>Use Case Diagram</w:t>
       </w:r>
     </w:p>
@@ -10499,20 +10565,8 @@
           <w:sz w:val="24"/>
           <w:szCs w:val="24"/>
         </w:rPr>
-        <w:t xml:space="preserve">Nathaniel </w:t>
-      </w:r>
-      <w:proofErr w:type="spellStart"/>
-      <w:r>
-        <w:rPr>
-          <w:rFonts w:ascii="Times New Roman" w:hAnsi="Times New Roman" w:cs="Times New Roman"/>
-          <w:b/>
-          <w:i/>
-          <w:sz w:val="24"/>
-          <w:szCs w:val="24"/>
-        </w:rPr>
-        <w:t>Spindler</w:t>
-      </w:r>
-      <w:proofErr w:type="spellEnd"/>
+        <w:t>Nathaniel Spindler</w:t>
+      </w:r>
     </w:p>
     <w:p>
       <w:pPr>
@@ -10904,9 +10958,6 @@
           <w:szCs w:val="24"/>
         </w:rPr>
       </w:pPr>
-      <w:bookmarkStart w:id="0" w:name="_GoBack"/>
-      <w:bookmarkEnd w:id="0"/>
-      <w:proofErr w:type="spellStart"/>
       <w:r>
         <w:rPr>
           <w:rFonts w:ascii="Times New Roman" w:hAnsi="Times New Roman" w:cs="Times New Roman"/>
@@ -10915,28 +10966,26 @@
           <w:sz w:val="24"/>
           <w:szCs w:val="24"/>
         </w:rPr>
-        <w:t>Git</w:t>
-      </w:r>
-      <w:proofErr w:type="spellEnd"/>
-      <w:r>
-        <w:rPr>
-          <w:rFonts w:ascii="Times New Roman" w:hAnsi="Times New Roman" w:cs="Times New Roman"/>
-          <w:b/>
+        <w:t>Git Commit Log</w:t>
+      </w:r>
+    </w:p>
+    <w:p>
+      <w:pPr>
+        <w:rPr>
+          <w:rFonts w:ascii="Times New Roman" w:hAnsi="Times New Roman" w:cs="Times New Roman"/>
+          <w:sz w:val="24"/>
+          <w:szCs w:val="24"/>
+        </w:rPr>
+      </w:pPr>
+      <w:r>
+        <w:rPr>
+          <w:rFonts w:ascii="Times New Roman" w:hAnsi="Times New Roman" w:cs="Times New Roman"/>
           <w:i/>
           <w:sz w:val="24"/>
           <w:szCs w:val="24"/>
         </w:rPr>
-        <w:t xml:space="preserve"> Commit Log</w:t>
-      </w:r>
-    </w:p>
-    <w:p>
-      <w:pPr>
-        <w:rPr>
-          <w:rFonts w:ascii="Times New Roman" w:hAnsi="Times New Roman" w:cs="Times New Roman"/>
-          <w:sz w:val="24"/>
-          <w:szCs w:val="24"/>
-        </w:rPr>
-      </w:pPr>
+        <w:t>Javier</w:t>
+      </w:r>
       <w:r>
         <w:rPr>
           <w:rFonts w:ascii="Times New Roman" w:hAnsi="Times New Roman" w:cs="Times New Roman"/>
@@ -10944,8 +10993,25 @@
           <w:sz w:val="24"/>
           <w:szCs w:val="24"/>
         </w:rPr>
-        <w:t>Javier</w:t>
-      </w:r>
+        <w:t xml:space="preserve"> Hernandezocasio – </w:t>
+      </w:r>
+      <w:r>
+        <w:rPr>
+          <w:rFonts w:ascii="Times New Roman" w:hAnsi="Times New Roman" w:cs="Times New Roman"/>
+          <w:sz w:val="24"/>
+          <w:szCs w:val="24"/>
+        </w:rPr>
+        <w:t>10 commits</w:t>
+      </w:r>
+    </w:p>
+    <w:p>
+      <w:pPr>
+        <w:rPr>
+          <w:rFonts w:ascii="Times New Roman" w:hAnsi="Times New Roman" w:cs="Times New Roman"/>
+          <w:sz w:val="24"/>
+          <w:szCs w:val="24"/>
+        </w:rPr>
+      </w:pPr>
       <w:r>
         <w:rPr>
           <w:rFonts w:ascii="Times New Roman" w:hAnsi="Times New Roman" w:cs="Times New Roman"/>
@@ -10953,53 +11019,7 @@
           <w:sz w:val="24"/>
           <w:szCs w:val="24"/>
         </w:rPr>
-        <w:t xml:space="preserve"> Hernandezocasio – </w:t>
-      </w:r>
-      <w:r>
-        <w:rPr>
-          <w:rFonts w:ascii="Times New Roman" w:hAnsi="Times New Roman" w:cs="Times New Roman"/>
-          <w:sz w:val="24"/>
-          <w:szCs w:val="24"/>
-        </w:rPr>
-        <w:t>10 commits</w:t>
-      </w:r>
-    </w:p>
-    <w:p>
-      <w:pPr>
-        <w:rPr>
-          <w:rFonts w:ascii="Times New Roman" w:hAnsi="Times New Roman" w:cs="Times New Roman"/>
-          <w:sz w:val="24"/>
-          <w:szCs w:val="24"/>
-        </w:rPr>
-      </w:pPr>
-      <w:r>
-        <w:rPr>
-          <w:rFonts w:ascii="Times New Roman" w:hAnsi="Times New Roman" w:cs="Times New Roman"/>
-          <w:i/>
-          <w:sz w:val="24"/>
-          <w:szCs w:val="24"/>
-        </w:rPr>
-        <w:t xml:space="preserve">Nathaniel </w:t>
-      </w:r>
-      <w:proofErr w:type="spellStart"/>
-      <w:r>
-        <w:rPr>
-          <w:rFonts w:ascii="Times New Roman" w:hAnsi="Times New Roman" w:cs="Times New Roman"/>
-          <w:i/>
-          <w:sz w:val="24"/>
-          <w:szCs w:val="24"/>
-        </w:rPr>
-        <w:t>Spindler</w:t>
-      </w:r>
-      <w:proofErr w:type="spellEnd"/>
-      <w:r>
-        <w:rPr>
-          <w:rFonts w:ascii="Times New Roman" w:hAnsi="Times New Roman" w:cs="Times New Roman"/>
-          <w:i/>
-          <w:sz w:val="24"/>
-          <w:szCs w:val="24"/>
-        </w:rPr>
-        <w:t xml:space="preserve"> </w:t>
+        <w:t xml:space="preserve">Nathaniel Spindler </w:t>
       </w:r>
       <w:r>
         <w:rPr>

</xml_diff>